<commit_message>
Fixing names in Delta NDA/IP agreements
</commit_message>
<xml_diff>
--- a/Files/CMSE495_MSU_Delta_Dental_IP_Agreement_(Final_draft_1-20-21).docx
+++ b/Files/CMSE495_MSU_Delta_Dental_IP_Agreement_(Final_draft_1-20-21).docx
@@ -1,6 +1,6 @@
 
 <file path=word/document.xml><?xml version="1.0" encoding="utf-8"?>
-<w:document xmlns:wpc="http://schemas.microsoft.com/office/word/2010/wordprocessingCanvas" xmlns:cx="http://schemas.microsoft.com/office/drawing/2014/chartex" xmlns:cx1="http://schemas.microsoft.com/office/drawing/2015/9/8/chartex" xmlns:mc="http://schemas.openxmlformats.org/markup-compatibility/2006" xmlns:o="urn:schemas-microsoft-com:office:office" xmlns:r="http://schemas.openxmlformats.org/officeDocument/2006/relationships" xmlns:m="http://schemas.openxmlformats.org/officeDocument/2006/math" xmlns:v="urn:schemas-microsoft-com:vml" xmlns:wp14="http://schemas.microsoft.com/office/word/2010/wordprocessingDrawing" xmlns:wp="http://schemas.openxmlformats.org/drawingml/2006/wordprocessingDrawing" xmlns:w10="urn:schemas-microsoft-com:office:word" xmlns:w="http://schemas.openxmlformats.org/wordprocessingml/2006/main" xmlns:w14="http://schemas.microsoft.com/office/word/2010/wordml" xmlns:w15="http://schemas.microsoft.com/office/word/2012/wordml" xmlns:w16se="http://schemas.microsoft.com/office/word/2015/wordml/symex" xmlns:wpg="http://schemas.microsoft.com/office/word/2010/wordprocessingGroup" xmlns:wpi="http://schemas.microsoft.com/office/word/2010/wordprocessingInk" xmlns:wne="http://schemas.microsoft.com/office/word/2006/wordml" xmlns:wps="http://schemas.microsoft.com/office/word/2010/wordprocessingShape" mc:Ignorable="w14 w15 w16se wp14">
+<w:document xmlns:wpc="http://schemas.microsoft.com/office/word/2010/wordprocessingCanvas" xmlns:cx="http://schemas.microsoft.com/office/drawing/2014/chartex" xmlns:cx1="http://schemas.microsoft.com/office/drawing/2015/9/8/chartex" xmlns:cx2="http://schemas.microsoft.com/office/drawing/2015/10/21/chartex" xmlns:cx3="http://schemas.microsoft.com/office/drawing/2016/5/9/chartex" xmlns:cx4="http://schemas.microsoft.com/office/drawing/2016/5/10/chartex" xmlns:cx5="http://schemas.microsoft.com/office/drawing/2016/5/11/chartex" xmlns:cx6="http://schemas.microsoft.com/office/drawing/2016/5/12/chartex" xmlns:cx7="http://schemas.microsoft.com/office/drawing/2016/5/13/chartex" xmlns:cx8="http://schemas.microsoft.com/office/drawing/2016/5/14/chartex" xmlns:mc="http://schemas.openxmlformats.org/markup-compatibility/2006" xmlns:aink="http://schemas.microsoft.com/office/drawing/2016/ink" xmlns:am3d="http://schemas.microsoft.com/office/drawing/2017/model3d" xmlns:o="urn:schemas-microsoft-com:office:office" xmlns:r="http://schemas.openxmlformats.org/officeDocument/2006/relationships" xmlns:m="http://schemas.openxmlformats.org/officeDocument/2006/math" xmlns:v="urn:schemas-microsoft-com:vml" xmlns:wp14="http://schemas.microsoft.com/office/word/2010/wordprocessingDrawing" xmlns:wp="http://schemas.openxmlformats.org/drawingml/2006/wordprocessingDrawing" xmlns:w10="urn:schemas-microsoft-com:office:word" xmlns:w="http://schemas.openxmlformats.org/wordprocessingml/2006/main" xmlns:w14="http://schemas.microsoft.com/office/word/2010/wordml" xmlns:w15="http://schemas.microsoft.com/office/word/2012/wordml" xmlns:w16cex="http://schemas.microsoft.com/office/word/2018/wordml/cex" xmlns:w16cid="http://schemas.microsoft.com/office/word/2016/wordml/cid" xmlns:w16="http://schemas.microsoft.com/office/word/2018/wordml" xmlns:w16sdtdh="http://schemas.microsoft.com/office/word/2020/wordml/sdtdatahash" xmlns:w16se="http://schemas.microsoft.com/office/word/2015/wordml/symex" xmlns:wpg="http://schemas.microsoft.com/office/word/2010/wordprocessingGroup" xmlns:wpi="http://schemas.microsoft.com/office/word/2010/wordprocessingInk" xmlns:wne="http://schemas.microsoft.com/office/word/2006/wordml" xmlns:wps="http://schemas.microsoft.com/office/word/2010/wordprocessingShape" mc:Ignorable="w14 w15 w16se w16cid w16 w16cex w16sdtdh wp14">
   <w:body>
     <w:p>
       <w:r>
@@ -80,8 +80,13 @@
       <w:pPr>
         <w:pStyle w:val="02-paragraph"/>
       </w:pPr>
-      <w:r>
-        <w:t xml:space="preserve">WHEREAS, </w:t>
+      <w:proofErr w:type="gramStart"/>
+      <w:r>
+        <w:t>WHEREAS,</w:t>
+      </w:r>
+      <w:proofErr w:type="gramEnd"/>
+      <w:r>
+        <w:t xml:space="preserve"> </w:t>
       </w:r>
       <w:r>
         <w:t>STUDENT</w:t>
@@ -90,19 +95,34 @@
         <w:t xml:space="preserve"> desires to participate in</w:t>
       </w:r>
       <w:r>
-        <w:t xml:space="preserve"> CSE498, Collaborative </w:t>
-      </w:r>
-      <w:r>
-        <w:t xml:space="preserve">Design, offered </w:t>
-      </w:r>
-      <w:r>
-        <w:t>under the direction of Dr. Wayne Dyksen</w:t>
-      </w:r>
-      <w:r>
-        <w:t xml:space="preserve">, Professor of Computer Science and Engineering </w:t>
-      </w:r>
-      <w:r>
-        <w:t>at Michigan State University</w:t>
+        <w:t xml:space="preserve"> </w:t>
+      </w:r>
+      <w:r>
+        <w:t>CMSE495</w:t>
+      </w:r>
+      <w:r>
+        <w:t xml:space="preserve">, </w:t>
+      </w:r>
+      <w:r>
+        <w:t>Experiential Learning in Data Science</w:t>
+      </w:r>
+      <w:r>
+        <w:t xml:space="preserve">, offered </w:t>
+      </w:r>
+      <w:r>
+        <w:t xml:space="preserve">under the direction of Dr. </w:t>
+      </w:r>
+      <w:r>
+        <w:t>Dirk Colbry</w:t>
+      </w:r>
+      <w:r>
+        <w:t xml:space="preserve">, </w:t>
+      </w:r>
+      <w:r>
+        <w:t xml:space="preserve">Faculty in Computational Mathematics Science and Engineering (CMSE) at </w:t>
+      </w:r>
+      <w:r>
+        <w:t>Michigan State University</w:t>
       </w:r>
       <w:r>
         <w:t xml:space="preserve"> (“Course”); </w:t>
@@ -112,8 +132,13 @@
       <w:pPr>
         <w:pStyle w:val="02-paragraph"/>
       </w:pPr>
-      <w:r>
-        <w:t>WHEREAS,  as part of STUDENT’s participation in the Course, STUDENT will work on</w:t>
+      <w:proofErr w:type="gramStart"/>
+      <w:r>
+        <w:t>WHEREAS,  as</w:t>
+      </w:r>
+      <w:proofErr w:type="gramEnd"/>
+      <w:r>
+        <w:t xml:space="preserve"> part of STUDENT’s participation in the Course, STUDENT will work on</w:t>
       </w:r>
       <w:r>
         <w:t xml:space="preserve"> a project for</w:t>
@@ -150,8 +175,13 @@
       <w:pPr>
         <w:pStyle w:val="02-paragraph"/>
       </w:pPr>
-      <w:r>
-        <w:t>WHEREAS, the parties desire to set</w:t>
+      <w:proofErr w:type="gramStart"/>
+      <w:r>
+        <w:t>WHEREAS,</w:t>
+      </w:r>
+      <w:proofErr w:type="gramEnd"/>
+      <w:r>
+        <w:t xml:space="preserve"> the parties desire to set</w:t>
       </w:r>
       <w:r>
         <w:t xml:space="preserve"> forth </w:t>
@@ -160,12 +190,7 @@
         <w:t xml:space="preserve">STUDENT’s </w:t>
       </w:r>
       <w:r>
-        <w:t>rights and responsibilities re</w:t>
-      </w:r>
-      <w:bookmarkStart w:id="0" w:name="_GoBack"/>
-      <w:bookmarkEnd w:id="0"/>
-      <w:r>
-        <w:t xml:space="preserve">garding </w:t>
+        <w:t xml:space="preserve">rights and responsibilities regarding </w:t>
       </w:r>
       <w:r>
         <w:t xml:space="preserve">any and all </w:t>
@@ -280,8 +305,13 @@
       <w:r>
         <w:t xml:space="preserve"> to assign his or her rights in </w:t>
       </w:r>
-      <w:r>
-        <w:t xml:space="preserve">any and all </w:t>
+      <w:proofErr w:type="gramStart"/>
+      <w:r>
+        <w:t>any and all</w:t>
+      </w:r>
+      <w:proofErr w:type="gramEnd"/>
+      <w:r>
+        <w:t xml:space="preserve"> </w:t>
       </w:r>
       <w:r>
         <w:t xml:space="preserve">intellectual property created in the course of </w:t>
@@ -358,11 +388,16 @@
       <w:r>
         <w:t xml:space="preserve"> </w:t>
       </w:r>
+      <w:proofErr w:type="gramStart"/>
       <w:r>
         <w:t>in the</w:t>
       </w:r>
       <w:r>
-        <w:t xml:space="preserve"> course of </w:t>
+        <w:t xml:space="preserve"> course of</w:t>
+      </w:r>
+      <w:proofErr w:type="gramEnd"/>
+      <w:r>
+        <w:t xml:space="preserve"> </w:t>
       </w:r>
       <w:r>
         <w:t>STUDENT</w:t>
@@ -596,7 +631,15 @@
         <w:t xml:space="preserve"> and agents</w:t>
       </w:r>
       <w:r>
-        <w:t xml:space="preserve">, to sign all papers, take all rightful oaths, and perform all acts which may be necessary, desirable or convenient for fulfilling this assignment and for securing and maintaining intellectual property to </w:t>
+        <w:t xml:space="preserve">, to sign all papers, take all rightful oaths, and perform all acts which may be necessary, </w:t>
+      </w:r>
+      <w:proofErr w:type="gramStart"/>
+      <w:r>
+        <w:t>desirable</w:t>
+      </w:r>
+      <w:proofErr w:type="gramEnd"/>
+      <w:r>
+        <w:t xml:space="preserve"> or convenient for fulfilling this assignment and for securing and maintaining intellectual property to </w:t>
       </w:r>
       <w:r>
         <w:lastRenderedPageBreak/>
@@ -630,7 +673,15 @@
         <w:t xml:space="preserve">This Agreement may be executed in the original or by facsimile or other electronic means in any number of counterparts, each of which shall be deemed to be an original and all of which together shall constitute one and the same instrument. </w:t>
       </w:r>
       <w:r>
-        <w:t xml:space="preserve">The parties agree that any xerographically or electronically reproduced copy of this fully-executed agreement shall have the same legal force and effect as any copy bearing original signatures of the parties. This </w:t>
+        <w:t xml:space="preserve">The parties agree that any xerographically or electronically reproduced copy of this </w:t>
+      </w:r>
+      <w:proofErr w:type="gramStart"/>
+      <w:r>
+        <w:t>fully-executed</w:t>
+      </w:r>
+      <w:proofErr w:type="gramEnd"/>
+      <w:r>
+        <w:t xml:space="preserve"> agreement shall have the same legal force and effect as any copy bearing original signatures of the parties. This </w:t>
       </w:r>
       <w:r>
         <w:t>A</w:t>
@@ -642,7 +693,15 @@
         <w:t xml:space="preserve"> </w:t>
       </w:r>
       <w:r>
-        <w:t>No failure or delay in exercising any right, power or privilege hereunder will operate as a waiver thereof, nor will any single or partial exercise thereof preclude any other or further exercise thereof, or the exercise of any right, power or privilege hereunder.  This Agreement will be governed by the laws of the State of Michigan, regardless of the application of any principles regarding conflicts of laws.</w:t>
+        <w:t xml:space="preserve">No failure or delay in exercising any right, power or privilege hereunder will operate as a waiver thereof, nor will any single or partial exercise thereof preclude any other or further exercise thereof, or the exercise of any right, </w:t>
+      </w:r>
+      <w:proofErr w:type="gramStart"/>
+      <w:r>
+        <w:t>power</w:t>
+      </w:r>
+      <w:proofErr w:type="gramEnd"/>
+      <w:r>
+        <w:t xml:space="preserve"> or privilege hereunder.  This Agreement will be governed by the laws of the State of Michigan, regardless of the application of any principles regarding conflicts of laws.</w:t>
       </w:r>
     </w:p>
     <w:p>
@@ -940,12 +999,8 @@
       </w:r>
     </w:p>
     <w:sectPr>
-      <w:headerReference w:type="even" r:id="rId7"/>
-      <w:headerReference w:type="default" r:id="rId8"/>
-      <w:footerReference w:type="even" r:id="rId9"/>
-      <w:footerReference w:type="default" r:id="rId10"/>
-      <w:headerReference w:type="first" r:id="rId11"/>
-      <w:footerReference w:type="first" r:id="rId12"/>
+      <w:headerReference w:type="default" r:id="rId7"/>
+      <w:footerReference w:type="default" r:id="rId8"/>
       <w:pgSz w:w="12240" w:h="15840"/>
       <w:pgMar w:top="1440" w:right="1440" w:bottom="1440" w:left="1440" w:header="720" w:footer="720" w:gutter="0"/>
       <w:cols w:space="720"/>
@@ -956,7 +1011,7 @@
 </file>
 
 <file path=word/endnotes.xml><?xml version="1.0" encoding="utf-8"?>
-<w:endnotes xmlns:wpc="http://schemas.microsoft.com/office/word/2010/wordprocessingCanvas" xmlns:cx="http://schemas.microsoft.com/office/drawing/2014/chartex" xmlns:cx1="http://schemas.microsoft.com/office/drawing/2015/9/8/chartex" xmlns:mc="http://schemas.openxmlformats.org/markup-compatibility/2006" xmlns:o="urn:schemas-microsoft-com:office:office" xmlns:r="http://schemas.openxmlformats.org/officeDocument/2006/relationships" xmlns:m="http://schemas.openxmlformats.org/officeDocument/2006/math" xmlns:v="urn:schemas-microsoft-com:vml" xmlns:wp14="http://schemas.microsoft.com/office/word/2010/wordprocessingDrawing" xmlns:wp="http://schemas.openxmlformats.org/drawingml/2006/wordprocessingDrawing" xmlns:w10="urn:schemas-microsoft-com:office:word" xmlns:w="http://schemas.openxmlformats.org/wordprocessingml/2006/main" xmlns:w14="http://schemas.microsoft.com/office/word/2010/wordml" xmlns:w15="http://schemas.microsoft.com/office/word/2012/wordml" xmlns:w16se="http://schemas.microsoft.com/office/word/2015/wordml/symex" xmlns:wpg="http://schemas.microsoft.com/office/word/2010/wordprocessingGroup" xmlns:wpi="http://schemas.microsoft.com/office/word/2010/wordprocessingInk" xmlns:wne="http://schemas.microsoft.com/office/word/2006/wordml" xmlns:wps="http://schemas.microsoft.com/office/word/2010/wordprocessingShape" mc:Ignorable="w14 w15 w16se wp14">
+<w:endnotes xmlns:wpc="http://schemas.microsoft.com/office/word/2010/wordprocessingCanvas" xmlns:cx="http://schemas.microsoft.com/office/drawing/2014/chartex" xmlns:cx1="http://schemas.microsoft.com/office/drawing/2015/9/8/chartex" xmlns:cx2="http://schemas.microsoft.com/office/drawing/2015/10/21/chartex" xmlns:cx3="http://schemas.microsoft.com/office/drawing/2016/5/9/chartex" xmlns:cx4="http://schemas.microsoft.com/office/drawing/2016/5/10/chartex" xmlns:cx5="http://schemas.microsoft.com/office/drawing/2016/5/11/chartex" xmlns:cx6="http://schemas.microsoft.com/office/drawing/2016/5/12/chartex" xmlns:cx7="http://schemas.microsoft.com/office/drawing/2016/5/13/chartex" xmlns:cx8="http://schemas.microsoft.com/office/drawing/2016/5/14/chartex" xmlns:mc="http://schemas.openxmlformats.org/markup-compatibility/2006" xmlns:aink="http://schemas.microsoft.com/office/drawing/2016/ink" xmlns:am3d="http://schemas.microsoft.com/office/drawing/2017/model3d" xmlns:o="urn:schemas-microsoft-com:office:office" xmlns:r="http://schemas.openxmlformats.org/officeDocument/2006/relationships" xmlns:m="http://schemas.openxmlformats.org/officeDocument/2006/math" xmlns:v="urn:schemas-microsoft-com:vml" xmlns:wp14="http://schemas.microsoft.com/office/word/2010/wordprocessingDrawing" xmlns:wp="http://schemas.openxmlformats.org/drawingml/2006/wordprocessingDrawing" xmlns:w10="urn:schemas-microsoft-com:office:word" xmlns:w="http://schemas.openxmlformats.org/wordprocessingml/2006/main" xmlns:w14="http://schemas.microsoft.com/office/word/2010/wordml" xmlns:w15="http://schemas.microsoft.com/office/word/2012/wordml" xmlns:w16cex="http://schemas.microsoft.com/office/word/2018/wordml/cex" xmlns:w16cid="http://schemas.microsoft.com/office/word/2016/wordml/cid" xmlns:w16="http://schemas.microsoft.com/office/word/2018/wordml" xmlns:w16sdtdh="http://schemas.microsoft.com/office/word/2020/wordml/sdtdatahash" xmlns:w16se="http://schemas.microsoft.com/office/word/2015/wordml/symex" xmlns:wpg="http://schemas.microsoft.com/office/word/2010/wordprocessingGroup" xmlns:wpi="http://schemas.microsoft.com/office/word/2010/wordprocessingInk" xmlns:wne="http://schemas.microsoft.com/office/word/2006/wordml" xmlns:wps="http://schemas.microsoft.com/office/word/2010/wordprocessingShape" mc:Ignorable="w14 w15 w16se w16cid w16 w16cex w16sdtdh wp14">
   <w:endnote w:type="separator" w:id="-1">
     <w:p>
       <w:pPr>
@@ -981,17 +1036,7 @@
 </file>
 
 <file path=word/footer1.xml><?xml version="1.0" encoding="utf-8"?>
-<w:ftr xmlns:wpc="http://schemas.microsoft.com/office/word/2010/wordprocessingCanvas" xmlns:cx="http://schemas.microsoft.com/office/drawing/2014/chartex" xmlns:cx1="http://schemas.microsoft.com/office/drawing/2015/9/8/chartex" xmlns:mc="http://schemas.openxmlformats.org/markup-compatibility/2006" xmlns:o="urn:schemas-microsoft-com:office:office" xmlns:r="http://schemas.openxmlformats.org/officeDocument/2006/relationships" xmlns:m="http://schemas.openxmlformats.org/officeDocument/2006/math" xmlns:v="urn:schemas-microsoft-com:vml" xmlns:wp14="http://schemas.microsoft.com/office/word/2010/wordprocessingDrawing" xmlns:wp="http://schemas.openxmlformats.org/drawingml/2006/wordprocessingDrawing" xmlns:w10="urn:schemas-microsoft-com:office:word" xmlns:w="http://schemas.openxmlformats.org/wordprocessingml/2006/main" xmlns:w14="http://schemas.microsoft.com/office/word/2010/wordml" xmlns:w15="http://schemas.microsoft.com/office/word/2012/wordml" xmlns:w16se="http://schemas.microsoft.com/office/word/2015/wordml/symex" xmlns:wpg="http://schemas.microsoft.com/office/word/2010/wordprocessingGroup" xmlns:wpi="http://schemas.microsoft.com/office/word/2010/wordprocessingInk" xmlns:wne="http://schemas.microsoft.com/office/word/2006/wordml" xmlns:wps="http://schemas.microsoft.com/office/word/2010/wordprocessingShape" mc:Ignorable="w14 w15 w16se wp14">
-  <w:p>
-    <w:pPr>
-      <w:pStyle w:val="Footer"/>
-    </w:pPr>
-  </w:p>
-</w:ftr>
-</file>
-
-<file path=word/footer2.xml><?xml version="1.0" encoding="utf-8"?>
-<w:ftr xmlns:wpc="http://schemas.microsoft.com/office/word/2010/wordprocessingCanvas" xmlns:cx="http://schemas.microsoft.com/office/drawing/2014/chartex" xmlns:cx1="http://schemas.microsoft.com/office/drawing/2015/9/8/chartex" xmlns:mc="http://schemas.openxmlformats.org/markup-compatibility/2006" xmlns:o="urn:schemas-microsoft-com:office:office" xmlns:r="http://schemas.openxmlformats.org/officeDocument/2006/relationships" xmlns:m="http://schemas.openxmlformats.org/officeDocument/2006/math" xmlns:v="urn:schemas-microsoft-com:vml" xmlns:wp14="http://schemas.microsoft.com/office/word/2010/wordprocessingDrawing" xmlns:wp="http://schemas.openxmlformats.org/drawingml/2006/wordprocessingDrawing" xmlns:w10="urn:schemas-microsoft-com:office:word" xmlns:w="http://schemas.openxmlformats.org/wordprocessingml/2006/main" xmlns:w14="http://schemas.microsoft.com/office/word/2010/wordml" xmlns:w15="http://schemas.microsoft.com/office/word/2012/wordml" xmlns:w16se="http://schemas.microsoft.com/office/word/2015/wordml/symex" xmlns:wpg="http://schemas.microsoft.com/office/word/2010/wordprocessingGroup" xmlns:wpi="http://schemas.microsoft.com/office/word/2010/wordprocessingInk" xmlns:wne="http://schemas.microsoft.com/office/word/2006/wordml" xmlns:wps="http://schemas.microsoft.com/office/word/2010/wordprocessingShape" mc:Ignorable="w14 w15 w16se wp14">
+<w:ftr xmlns:wpc="http://schemas.microsoft.com/office/word/2010/wordprocessingCanvas" xmlns:cx="http://schemas.microsoft.com/office/drawing/2014/chartex" xmlns:cx1="http://schemas.microsoft.com/office/drawing/2015/9/8/chartex" xmlns:cx2="http://schemas.microsoft.com/office/drawing/2015/10/21/chartex" xmlns:cx3="http://schemas.microsoft.com/office/drawing/2016/5/9/chartex" xmlns:cx4="http://schemas.microsoft.com/office/drawing/2016/5/10/chartex" xmlns:cx5="http://schemas.microsoft.com/office/drawing/2016/5/11/chartex" xmlns:cx6="http://schemas.microsoft.com/office/drawing/2016/5/12/chartex" xmlns:cx7="http://schemas.microsoft.com/office/drawing/2016/5/13/chartex" xmlns:cx8="http://schemas.microsoft.com/office/drawing/2016/5/14/chartex" xmlns:mc="http://schemas.openxmlformats.org/markup-compatibility/2006" xmlns:aink="http://schemas.microsoft.com/office/drawing/2016/ink" xmlns:am3d="http://schemas.microsoft.com/office/drawing/2017/model3d" xmlns:o="urn:schemas-microsoft-com:office:office" xmlns:r="http://schemas.openxmlformats.org/officeDocument/2006/relationships" xmlns:m="http://schemas.openxmlformats.org/officeDocument/2006/math" xmlns:v="urn:schemas-microsoft-com:vml" xmlns:wp14="http://schemas.microsoft.com/office/word/2010/wordprocessingDrawing" xmlns:wp="http://schemas.openxmlformats.org/drawingml/2006/wordprocessingDrawing" xmlns:w10="urn:schemas-microsoft-com:office:word" xmlns:w="http://schemas.openxmlformats.org/wordprocessingml/2006/main" xmlns:w14="http://schemas.microsoft.com/office/word/2010/wordml" xmlns:w15="http://schemas.microsoft.com/office/word/2012/wordml" xmlns:w16cex="http://schemas.microsoft.com/office/word/2018/wordml/cex" xmlns:w16cid="http://schemas.microsoft.com/office/word/2016/wordml/cid" xmlns:w16="http://schemas.microsoft.com/office/word/2018/wordml" xmlns:w16sdtdh="http://schemas.microsoft.com/office/word/2020/wordml/sdtdatahash" xmlns:w16se="http://schemas.microsoft.com/office/word/2015/wordml/symex" xmlns:wpg="http://schemas.microsoft.com/office/word/2010/wordprocessingGroup" xmlns:wpi="http://schemas.microsoft.com/office/word/2010/wordprocessingInk" xmlns:wne="http://schemas.microsoft.com/office/word/2006/wordml" xmlns:wps="http://schemas.microsoft.com/office/word/2010/wordprocessingShape" mc:Ignorable="w14 w15 w16se w16cid w16 w16cex w16sdtdh wp14">
   <w:p>
     <w:pPr>
       <w:pStyle w:val="Footer"/>
@@ -1003,7 +1048,7 @@
       <mc:AlternateContent>
         <mc:Choice Requires="wps">
           <w:drawing>
-            <wp:anchor distT="0" distB="0" distL="114300" distR="114300" simplePos="0" relativeHeight="251660288" behindDoc="0" locked="0" layoutInCell="0" allowOverlap="1">
+            <wp:anchor distT="0" distB="0" distL="114300" distR="114300" simplePos="0" relativeHeight="251660288" behindDoc="0" locked="0" layoutInCell="0" allowOverlap="1" wp14:anchorId="0C1A6464" wp14:editId="6B8A15EF">
               <wp:simplePos x="0" y="0"/>
               <wp:positionH relativeFrom="page">
                 <wp:posOffset>0</wp:posOffset>
@@ -1180,18 +1225,8 @@
 </w:ftr>
 </file>
 
-<file path=word/footer3.xml><?xml version="1.0" encoding="utf-8"?>
-<w:ftr xmlns:wpc="http://schemas.microsoft.com/office/word/2010/wordprocessingCanvas" xmlns:cx="http://schemas.microsoft.com/office/drawing/2014/chartex" xmlns:cx1="http://schemas.microsoft.com/office/drawing/2015/9/8/chartex" xmlns:mc="http://schemas.openxmlformats.org/markup-compatibility/2006" xmlns:o="urn:schemas-microsoft-com:office:office" xmlns:r="http://schemas.openxmlformats.org/officeDocument/2006/relationships" xmlns:m="http://schemas.openxmlformats.org/officeDocument/2006/math" xmlns:v="urn:schemas-microsoft-com:vml" xmlns:wp14="http://schemas.microsoft.com/office/word/2010/wordprocessingDrawing" xmlns:wp="http://schemas.openxmlformats.org/drawingml/2006/wordprocessingDrawing" xmlns:w10="urn:schemas-microsoft-com:office:word" xmlns:w="http://schemas.openxmlformats.org/wordprocessingml/2006/main" xmlns:w14="http://schemas.microsoft.com/office/word/2010/wordml" xmlns:w15="http://schemas.microsoft.com/office/word/2012/wordml" xmlns:w16se="http://schemas.microsoft.com/office/word/2015/wordml/symex" xmlns:wpg="http://schemas.microsoft.com/office/word/2010/wordprocessingGroup" xmlns:wpi="http://schemas.microsoft.com/office/word/2010/wordprocessingInk" xmlns:wne="http://schemas.microsoft.com/office/word/2006/wordml" xmlns:wps="http://schemas.microsoft.com/office/word/2010/wordprocessingShape" mc:Ignorable="w14 w15 w16se wp14">
-  <w:p>
-    <w:pPr>
-      <w:pStyle w:val="Footer"/>
-    </w:pPr>
-  </w:p>
-</w:ftr>
-</file>
-
 <file path=word/footnotes.xml><?xml version="1.0" encoding="utf-8"?>
-<w:footnotes xmlns:wpc="http://schemas.microsoft.com/office/word/2010/wordprocessingCanvas" xmlns:cx="http://schemas.microsoft.com/office/drawing/2014/chartex" xmlns:cx1="http://schemas.microsoft.com/office/drawing/2015/9/8/chartex" xmlns:mc="http://schemas.openxmlformats.org/markup-compatibility/2006" xmlns:o="urn:schemas-microsoft-com:office:office" xmlns:r="http://schemas.openxmlformats.org/officeDocument/2006/relationships" xmlns:m="http://schemas.openxmlformats.org/officeDocument/2006/math" xmlns:v="urn:schemas-microsoft-com:vml" xmlns:wp14="http://schemas.microsoft.com/office/word/2010/wordprocessingDrawing" xmlns:wp="http://schemas.openxmlformats.org/drawingml/2006/wordprocessingDrawing" xmlns:w10="urn:schemas-microsoft-com:office:word" xmlns:w="http://schemas.openxmlformats.org/wordprocessingml/2006/main" xmlns:w14="http://schemas.microsoft.com/office/word/2010/wordml" xmlns:w15="http://schemas.microsoft.com/office/word/2012/wordml" xmlns:w16se="http://schemas.microsoft.com/office/word/2015/wordml/symex" xmlns:wpg="http://schemas.microsoft.com/office/word/2010/wordprocessingGroup" xmlns:wpi="http://schemas.microsoft.com/office/word/2010/wordprocessingInk" xmlns:wne="http://schemas.microsoft.com/office/word/2006/wordml" xmlns:wps="http://schemas.microsoft.com/office/word/2010/wordprocessingShape" mc:Ignorable="w14 w15 w16se wp14">
+<w:footnotes xmlns:wpc="http://schemas.microsoft.com/office/word/2010/wordprocessingCanvas" xmlns:cx="http://schemas.microsoft.com/office/drawing/2014/chartex" xmlns:cx1="http://schemas.microsoft.com/office/drawing/2015/9/8/chartex" xmlns:cx2="http://schemas.microsoft.com/office/drawing/2015/10/21/chartex" xmlns:cx3="http://schemas.microsoft.com/office/drawing/2016/5/9/chartex" xmlns:cx4="http://schemas.microsoft.com/office/drawing/2016/5/10/chartex" xmlns:cx5="http://schemas.microsoft.com/office/drawing/2016/5/11/chartex" xmlns:cx6="http://schemas.microsoft.com/office/drawing/2016/5/12/chartex" xmlns:cx7="http://schemas.microsoft.com/office/drawing/2016/5/13/chartex" xmlns:cx8="http://schemas.microsoft.com/office/drawing/2016/5/14/chartex" xmlns:mc="http://schemas.openxmlformats.org/markup-compatibility/2006" xmlns:aink="http://schemas.microsoft.com/office/drawing/2016/ink" xmlns:am3d="http://schemas.microsoft.com/office/drawing/2017/model3d" xmlns:o="urn:schemas-microsoft-com:office:office" xmlns:r="http://schemas.openxmlformats.org/officeDocument/2006/relationships" xmlns:m="http://schemas.openxmlformats.org/officeDocument/2006/math" xmlns:v="urn:schemas-microsoft-com:vml" xmlns:wp14="http://schemas.microsoft.com/office/word/2010/wordprocessingDrawing" xmlns:wp="http://schemas.openxmlformats.org/drawingml/2006/wordprocessingDrawing" xmlns:w10="urn:schemas-microsoft-com:office:word" xmlns:w="http://schemas.openxmlformats.org/wordprocessingml/2006/main" xmlns:w14="http://schemas.microsoft.com/office/word/2010/wordml" xmlns:w15="http://schemas.microsoft.com/office/word/2012/wordml" xmlns:w16cex="http://schemas.microsoft.com/office/word/2018/wordml/cex" xmlns:w16cid="http://schemas.microsoft.com/office/word/2016/wordml/cid" xmlns:w16="http://schemas.microsoft.com/office/word/2018/wordml" xmlns:w16sdtdh="http://schemas.microsoft.com/office/word/2020/wordml/sdtdatahash" xmlns:w16se="http://schemas.microsoft.com/office/word/2015/wordml/symex" xmlns:wpg="http://schemas.microsoft.com/office/word/2010/wordprocessingGroup" xmlns:wpi="http://schemas.microsoft.com/office/word/2010/wordprocessingInk" xmlns:wne="http://schemas.microsoft.com/office/word/2006/wordml" xmlns:wps="http://schemas.microsoft.com/office/word/2010/wordprocessingShape" mc:Ignorable="w14 w15 w16se w16cid w16 w16cex w16sdtdh wp14">
   <w:footnote w:type="separator" w:id="-1">
     <w:p>
       <w:pPr>
@@ -1216,17 +1251,7 @@
 </file>
 
 <file path=word/header1.xml><?xml version="1.0" encoding="utf-8"?>
-<w:hdr xmlns:wpc="http://schemas.microsoft.com/office/word/2010/wordprocessingCanvas" xmlns:cx="http://schemas.microsoft.com/office/drawing/2014/chartex" xmlns:cx1="http://schemas.microsoft.com/office/drawing/2015/9/8/chartex" xmlns:mc="http://schemas.openxmlformats.org/markup-compatibility/2006" xmlns:o="urn:schemas-microsoft-com:office:office" xmlns:r="http://schemas.openxmlformats.org/officeDocument/2006/relationships" xmlns:m="http://schemas.openxmlformats.org/officeDocument/2006/math" xmlns:v="urn:schemas-microsoft-com:vml" xmlns:wp14="http://schemas.microsoft.com/office/word/2010/wordprocessingDrawing" xmlns:wp="http://schemas.openxmlformats.org/drawingml/2006/wordprocessingDrawing" xmlns:w10="urn:schemas-microsoft-com:office:word" xmlns:w="http://schemas.openxmlformats.org/wordprocessingml/2006/main" xmlns:w14="http://schemas.microsoft.com/office/word/2010/wordml" xmlns:w15="http://schemas.microsoft.com/office/word/2012/wordml" xmlns:w16se="http://schemas.microsoft.com/office/word/2015/wordml/symex" xmlns:wpg="http://schemas.microsoft.com/office/word/2010/wordprocessingGroup" xmlns:wpi="http://schemas.microsoft.com/office/word/2010/wordprocessingInk" xmlns:wne="http://schemas.microsoft.com/office/word/2006/wordml" xmlns:wps="http://schemas.microsoft.com/office/word/2010/wordprocessingShape" mc:Ignorable="w14 w15 w16se wp14">
-  <w:p>
-    <w:pPr>
-      <w:pStyle w:val="Header"/>
-    </w:pPr>
-  </w:p>
-</w:hdr>
-</file>
-
-<file path=word/header2.xml><?xml version="1.0" encoding="utf-8"?>
-<w:hdr xmlns:wpc="http://schemas.microsoft.com/office/word/2010/wordprocessingCanvas" xmlns:cx="http://schemas.microsoft.com/office/drawing/2014/chartex" xmlns:cx1="http://schemas.microsoft.com/office/drawing/2015/9/8/chartex" xmlns:mc="http://schemas.openxmlformats.org/markup-compatibility/2006" xmlns:o="urn:schemas-microsoft-com:office:office" xmlns:r="http://schemas.openxmlformats.org/officeDocument/2006/relationships" xmlns:m="http://schemas.openxmlformats.org/officeDocument/2006/math" xmlns:v="urn:schemas-microsoft-com:vml" xmlns:wp14="http://schemas.microsoft.com/office/word/2010/wordprocessingDrawing" xmlns:wp="http://schemas.openxmlformats.org/drawingml/2006/wordprocessingDrawing" xmlns:w10="urn:schemas-microsoft-com:office:word" xmlns:w="http://schemas.openxmlformats.org/wordprocessingml/2006/main" xmlns:w14="http://schemas.microsoft.com/office/word/2010/wordml" xmlns:w15="http://schemas.microsoft.com/office/word/2012/wordml" xmlns:w16se="http://schemas.microsoft.com/office/word/2015/wordml/symex" xmlns:wpg="http://schemas.microsoft.com/office/word/2010/wordprocessingGroup" xmlns:wpi="http://schemas.microsoft.com/office/word/2010/wordprocessingInk" xmlns:wne="http://schemas.microsoft.com/office/word/2006/wordml" xmlns:wps="http://schemas.microsoft.com/office/word/2010/wordprocessingShape" mc:Ignorable="w14 w15 w16se wp14">
+<w:hdr xmlns:wpc="http://schemas.microsoft.com/office/word/2010/wordprocessingCanvas" xmlns:cx="http://schemas.microsoft.com/office/drawing/2014/chartex" xmlns:cx1="http://schemas.microsoft.com/office/drawing/2015/9/8/chartex" xmlns:cx2="http://schemas.microsoft.com/office/drawing/2015/10/21/chartex" xmlns:cx3="http://schemas.microsoft.com/office/drawing/2016/5/9/chartex" xmlns:cx4="http://schemas.microsoft.com/office/drawing/2016/5/10/chartex" xmlns:cx5="http://schemas.microsoft.com/office/drawing/2016/5/11/chartex" xmlns:cx6="http://schemas.microsoft.com/office/drawing/2016/5/12/chartex" xmlns:cx7="http://schemas.microsoft.com/office/drawing/2016/5/13/chartex" xmlns:cx8="http://schemas.microsoft.com/office/drawing/2016/5/14/chartex" xmlns:mc="http://schemas.openxmlformats.org/markup-compatibility/2006" xmlns:aink="http://schemas.microsoft.com/office/drawing/2016/ink" xmlns:am3d="http://schemas.microsoft.com/office/drawing/2017/model3d" xmlns:o="urn:schemas-microsoft-com:office:office" xmlns:r="http://schemas.openxmlformats.org/officeDocument/2006/relationships" xmlns:m="http://schemas.openxmlformats.org/officeDocument/2006/math" xmlns:v="urn:schemas-microsoft-com:vml" xmlns:wp14="http://schemas.microsoft.com/office/word/2010/wordprocessingDrawing" xmlns:wp="http://schemas.openxmlformats.org/drawingml/2006/wordprocessingDrawing" xmlns:w10="urn:schemas-microsoft-com:office:word" xmlns:w="http://schemas.openxmlformats.org/wordprocessingml/2006/main" xmlns:w14="http://schemas.microsoft.com/office/word/2010/wordml" xmlns:w15="http://schemas.microsoft.com/office/word/2012/wordml" xmlns:w16cex="http://schemas.microsoft.com/office/word/2018/wordml/cex" xmlns:w16cid="http://schemas.microsoft.com/office/word/2016/wordml/cid" xmlns:w16="http://schemas.microsoft.com/office/word/2018/wordml" xmlns:w16sdtdh="http://schemas.microsoft.com/office/word/2020/wordml/sdtdatahash" xmlns:w16se="http://schemas.microsoft.com/office/word/2015/wordml/symex" xmlns:wpg="http://schemas.microsoft.com/office/word/2010/wordprocessingGroup" xmlns:wpi="http://schemas.microsoft.com/office/word/2010/wordprocessingInk" xmlns:wne="http://schemas.microsoft.com/office/word/2006/wordml" xmlns:wps="http://schemas.microsoft.com/office/word/2010/wordprocessingShape" mc:Ignorable="w14 w15 w16se w16cid w16 w16cex w16sdtdh wp14">
   <w:p>
     <w:pPr>
       <w:spacing w:after="0"/>
@@ -1243,7 +1268,7 @@
       <mc:AlternateContent>
         <mc:Choice Requires="wps">
           <w:drawing>
-            <wp:anchor distT="0" distB="0" distL="114300" distR="114300" simplePos="0" relativeHeight="251659264" behindDoc="0" locked="0" layoutInCell="0" allowOverlap="1">
+            <wp:anchor distT="0" distB="0" distL="114300" distR="114300" simplePos="0" relativeHeight="251659264" behindDoc="0" locked="0" layoutInCell="0" allowOverlap="1" wp14:anchorId="14600147" wp14:editId="421DCBA6">
               <wp:simplePos x="0" y="0"/>
               <wp:positionH relativeFrom="page">
                 <wp:posOffset>0</wp:posOffset>
@@ -1358,7 +1383,19 @@
       <w:rPr>
         <w:b/>
       </w:rPr>
-      <w:t>CSE498, Collaborative Design Project</w:t>
+      <w:t>CMSE495</w:t>
+    </w:r>
+    <w:r>
+      <w:rPr>
+        <w:b/>
+      </w:rPr>
+      <w:t xml:space="preserve">, </w:t>
+    </w:r>
+    <w:r>
+      <w:rPr>
+        <w:b/>
+      </w:rPr>
+      <w:t>Experiential Learning in Data Science</w:t>
     </w:r>
   </w:p>
   <w:p>
@@ -1379,18 +1416,8 @@
 </w:hdr>
 </file>
 
-<file path=word/header3.xml><?xml version="1.0" encoding="utf-8"?>
-<w:hdr xmlns:wpc="http://schemas.microsoft.com/office/word/2010/wordprocessingCanvas" xmlns:cx="http://schemas.microsoft.com/office/drawing/2014/chartex" xmlns:cx1="http://schemas.microsoft.com/office/drawing/2015/9/8/chartex" xmlns:mc="http://schemas.openxmlformats.org/markup-compatibility/2006" xmlns:o="urn:schemas-microsoft-com:office:office" xmlns:r="http://schemas.openxmlformats.org/officeDocument/2006/relationships" xmlns:m="http://schemas.openxmlformats.org/officeDocument/2006/math" xmlns:v="urn:schemas-microsoft-com:vml" xmlns:wp14="http://schemas.microsoft.com/office/word/2010/wordprocessingDrawing" xmlns:wp="http://schemas.openxmlformats.org/drawingml/2006/wordprocessingDrawing" xmlns:w10="urn:schemas-microsoft-com:office:word" xmlns:w="http://schemas.openxmlformats.org/wordprocessingml/2006/main" xmlns:w14="http://schemas.microsoft.com/office/word/2010/wordml" xmlns:w15="http://schemas.microsoft.com/office/word/2012/wordml" xmlns:w16se="http://schemas.microsoft.com/office/word/2015/wordml/symex" xmlns:wpg="http://schemas.microsoft.com/office/word/2010/wordprocessingGroup" xmlns:wpi="http://schemas.microsoft.com/office/word/2010/wordprocessingInk" xmlns:wne="http://schemas.microsoft.com/office/word/2006/wordml" xmlns:wps="http://schemas.microsoft.com/office/word/2010/wordprocessingShape" mc:Ignorable="w14 w15 w16se wp14">
-  <w:p>
-    <w:pPr>
-      <w:pStyle w:val="Header"/>
-    </w:pPr>
-  </w:p>
-</w:hdr>
-</file>
-
 <file path=word/numbering.xml><?xml version="1.0" encoding="utf-8"?>
-<w:numbering xmlns:wpc="http://schemas.microsoft.com/office/word/2010/wordprocessingCanvas" xmlns:cx="http://schemas.microsoft.com/office/drawing/2014/chartex" xmlns:cx1="http://schemas.microsoft.com/office/drawing/2015/9/8/chartex" xmlns:mc="http://schemas.openxmlformats.org/markup-compatibility/2006" xmlns:o="urn:schemas-microsoft-com:office:office" xmlns:r="http://schemas.openxmlformats.org/officeDocument/2006/relationships" xmlns:m="http://schemas.openxmlformats.org/officeDocument/2006/math" xmlns:v="urn:schemas-microsoft-com:vml" xmlns:wp14="http://schemas.microsoft.com/office/word/2010/wordprocessingDrawing" xmlns:wp="http://schemas.openxmlformats.org/drawingml/2006/wordprocessingDrawing" xmlns:w10="urn:schemas-microsoft-com:office:word" xmlns:w="http://schemas.openxmlformats.org/wordprocessingml/2006/main" xmlns:w14="http://schemas.microsoft.com/office/word/2010/wordml" xmlns:w15="http://schemas.microsoft.com/office/word/2012/wordml" xmlns:w16se="http://schemas.microsoft.com/office/word/2015/wordml/symex" xmlns:wpg="http://schemas.microsoft.com/office/word/2010/wordprocessingGroup" xmlns:wpi="http://schemas.microsoft.com/office/word/2010/wordprocessingInk" xmlns:wne="http://schemas.microsoft.com/office/word/2006/wordml" xmlns:wps="http://schemas.microsoft.com/office/word/2010/wordprocessingShape" mc:Ignorable="w14 w15 w16se wp14">
+<w:numbering xmlns:wpc="http://schemas.microsoft.com/office/word/2010/wordprocessingCanvas" xmlns:cx="http://schemas.microsoft.com/office/drawing/2014/chartex" xmlns:cx1="http://schemas.microsoft.com/office/drawing/2015/9/8/chartex" xmlns:cx2="http://schemas.microsoft.com/office/drawing/2015/10/21/chartex" xmlns:cx3="http://schemas.microsoft.com/office/drawing/2016/5/9/chartex" xmlns:cx4="http://schemas.microsoft.com/office/drawing/2016/5/10/chartex" xmlns:cx5="http://schemas.microsoft.com/office/drawing/2016/5/11/chartex" xmlns:cx6="http://schemas.microsoft.com/office/drawing/2016/5/12/chartex" xmlns:cx7="http://schemas.microsoft.com/office/drawing/2016/5/13/chartex" xmlns:cx8="http://schemas.microsoft.com/office/drawing/2016/5/14/chartex" xmlns:mc="http://schemas.openxmlformats.org/markup-compatibility/2006" xmlns:aink="http://schemas.microsoft.com/office/drawing/2016/ink" xmlns:am3d="http://schemas.microsoft.com/office/drawing/2017/model3d" xmlns:o="urn:schemas-microsoft-com:office:office" xmlns:r="http://schemas.openxmlformats.org/officeDocument/2006/relationships" xmlns:m="http://schemas.openxmlformats.org/officeDocument/2006/math" xmlns:v="urn:schemas-microsoft-com:vml" xmlns:wp14="http://schemas.microsoft.com/office/word/2010/wordprocessingDrawing" xmlns:wp="http://schemas.openxmlformats.org/drawingml/2006/wordprocessingDrawing" xmlns:w10="urn:schemas-microsoft-com:office:word" xmlns:w="http://schemas.openxmlformats.org/wordprocessingml/2006/main" xmlns:w14="http://schemas.microsoft.com/office/word/2010/wordml" xmlns:w15="http://schemas.microsoft.com/office/word/2012/wordml" xmlns:w16cex="http://schemas.microsoft.com/office/word/2018/wordml/cex" xmlns:w16cid="http://schemas.microsoft.com/office/word/2016/wordml/cid" xmlns:w16="http://schemas.microsoft.com/office/word/2018/wordml" xmlns:w16sdtdh="http://schemas.microsoft.com/office/word/2020/wordml/sdtdatahash" xmlns:w16se="http://schemas.microsoft.com/office/word/2015/wordml/symex" xmlns:wpg="http://schemas.microsoft.com/office/word/2010/wordprocessingGroup" xmlns:wpi="http://schemas.microsoft.com/office/word/2010/wordprocessingInk" xmlns:wne="http://schemas.microsoft.com/office/word/2006/wordml" xmlns:wps="http://schemas.microsoft.com/office/word/2010/wordprocessingShape" mc:Ignorable="w14 w15 w16se w16cid w16 w16cex w16sdtdh wp14">
   <w:abstractNum w:abstractNumId="0" w15:restartNumberingAfterBreak="0">
     <w:nsid w:val="55A8448E"/>
     <w:multiLevelType w:val="hybridMultilevel"/>
@@ -1487,7 +1514,7 @@
 </file>
 
 <file path=word/styles.xml><?xml version="1.0" encoding="utf-8"?>
-<w:styles xmlns:mc="http://schemas.openxmlformats.org/markup-compatibility/2006" xmlns:r="http://schemas.openxmlformats.org/officeDocument/2006/relationships" xmlns:w="http://schemas.openxmlformats.org/wordprocessingml/2006/main" xmlns:w14="http://schemas.microsoft.com/office/word/2010/wordml" xmlns:w15="http://schemas.microsoft.com/office/word/2012/wordml" xmlns:w16se="http://schemas.microsoft.com/office/word/2015/wordml/symex" mc:Ignorable="w14 w15 w16se">
+<w:styles xmlns:mc="http://schemas.openxmlformats.org/markup-compatibility/2006" xmlns:r="http://schemas.openxmlformats.org/officeDocument/2006/relationships" xmlns:w="http://schemas.openxmlformats.org/wordprocessingml/2006/main" xmlns:w14="http://schemas.microsoft.com/office/word/2010/wordml" xmlns:w15="http://schemas.microsoft.com/office/word/2012/wordml" xmlns:w16cex="http://schemas.microsoft.com/office/word/2018/wordml/cex" xmlns:w16cid="http://schemas.microsoft.com/office/word/2016/wordml/cid" xmlns:w16="http://schemas.microsoft.com/office/word/2018/wordml" xmlns:w16sdtdh="http://schemas.microsoft.com/office/word/2020/wordml/sdtdatahash" xmlns:w16se="http://schemas.microsoft.com/office/word/2015/wordml/symex" mc:Ignorable="w14 w15 w16se w16cid w16 w16cex w16sdtdh">
   <w:docDefaults>
     <w:rPrDefault>
       <w:rPr>
@@ -1501,7 +1528,7 @@
       </w:pPr>
     </w:pPrDefault>
   </w:docDefaults>
-  <w:latentStyles w:defLockedState="0" w:defUIPriority="99" w:defSemiHidden="0" w:defUnhideWhenUsed="0" w:defQFormat="0" w:count="371">
+  <w:latentStyles w:defLockedState="0" w:defUIPriority="99" w:defSemiHidden="0" w:defUnhideWhenUsed="0" w:defQFormat="0" w:count="376">
     <w:lsdException w:name="Normal" w:uiPriority="0" w:qFormat="1"/>
     <w:lsdException w:name="heading 1" w:uiPriority="9" w:qFormat="1"/>
     <w:lsdException w:name="heading 2" w:semiHidden="1" w:uiPriority="9" w:unhideWhenUsed="1" w:qFormat="1"/>
@@ -1873,6 +1900,11 @@
     <w:lsdException w:name="List Table 5 Dark Accent 6" w:uiPriority="50"/>
     <w:lsdException w:name="List Table 6 Colorful Accent 6" w:uiPriority="51"/>
     <w:lsdException w:name="List Table 7 Colorful Accent 6" w:uiPriority="52"/>
+    <w:lsdException w:name="Mention" w:semiHidden="1" w:unhideWhenUsed="1"/>
+    <w:lsdException w:name="Smart Hyperlink" w:semiHidden="1" w:unhideWhenUsed="1"/>
+    <w:lsdException w:name="Hashtag" w:semiHidden="1" w:unhideWhenUsed="1"/>
+    <w:lsdException w:name="Unresolved Mention" w:semiHidden="1" w:unhideWhenUsed="1"/>
+    <w:lsdException w:name="Smart Link" w:semiHidden="1" w:unhideWhenUsed="1"/>
   </w:latentStyles>
   <w:style w:type="paragraph" w:default="1" w:styleId="Normal">
     <w:name w:val="Normal"/>

</xml_diff>